<commit_message>
added spring security code
</commit_message>
<xml_diff>
--- a/awc-vpc.docx
+++ b/awc-vpc.docx
@@ -46,10 +46,11 @@
           <w:szCs w:val="24"/>
           <w:shd w:val="clear" w:color="auto" w:fill="FFFFFF"/>
         </w:rPr>
-        <w:t xml:space="preserve">Amazon VPC is your own private network inside Amazon’s cloud infrastructure. It is an alternative to maintaining your own data </w:t>
-      </w:r>
-      <w:proofErr w:type="spellStart"/>
-      <w:r>
+        <w:t>Amazon VPC is your own private network inside Amazon’s cloud infrastructure. It is an alternative to maintaining your own data centre and is cheaper</w:t>
+      </w:r>
+    </w:p>
+    <w:p>
+      <w:pPr>
         <w:rPr>
           <w:rFonts w:ascii="Cambria" w:hAnsi="Cambria"/>
           <w:color w:val="000000"/>
@@ -57,9 +58,7 @@
           <w:szCs w:val="24"/>
           <w:shd w:val="clear" w:color="auto" w:fill="FFFFFF"/>
         </w:rPr>
-        <w:t>centre</w:t>
-      </w:r>
-      <w:proofErr w:type="spellEnd"/>
+      </w:pPr>
       <w:r>
         <w:rPr>
           <w:rFonts w:ascii="Cambria" w:hAnsi="Cambria"/>
@@ -68,38 +67,7 @@
           <w:szCs w:val="24"/>
           <w:shd w:val="clear" w:color="auto" w:fill="FFFFFF"/>
         </w:rPr>
-        <w:t xml:space="preserve"> and is cheaper</w:t>
-      </w:r>
-    </w:p>
-    <w:p>
-      <w:pPr>
-        <w:rPr>
-          <w:rFonts w:ascii="Cambria" w:hAnsi="Cambria"/>
-          <w:color w:val="000000"/>
-          <w:sz w:val="24"/>
-          <w:szCs w:val="24"/>
-          <w:shd w:val="clear" w:color="auto" w:fill="FFFFFF"/>
-        </w:rPr>
-      </w:pPr>
-      <w:r>
-        <w:rPr>
-          <w:rFonts w:ascii="Cambria" w:hAnsi="Cambria"/>
-          <w:color w:val="000000"/>
-          <w:sz w:val="24"/>
-          <w:szCs w:val="24"/>
-          <w:shd w:val="clear" w:color="auto" w:fill="FFFFFF"/>
-        </w:rPr>
-        <w:t>We can</w:t>
-      </w:r>
-      <w:r>
-        <w:rPr>
-          <w:rFonts w:ascii="Cambria" w:hAnsi="Cambria"/>
-          <w:color w:val="000000"/>
-          <w:sz w:val="24"/>
-          <w:szCs w:val="24"/>
-          <w:shd w:val="clear" w:color="auto" w:fill="FFFFFF"/>
-        </w:rPr>
-        <w:t> complete control over your virtual networking environment, including a selection of your IP address range, the creation of subnets, and configuration of route tables and network gateways</w:t>
+        <w:t>We can complete control over your virtual networking environment, including a selection of your IP address range, the creation of subnets, and configuration of route tables and network gateways</w:t>
       </w:r>
     </w:p>
     <w:p>
@@ -181,6 +149,69 @@
           <w:szCs w:val="24"/>
         </w:rPr>
       </w:pPr>
+    </w:p>
+    <w:p>
+      <w:pPr>
+        <w:pStyle w:val="NormalWeb"/>
+        <w:spacing w:before="0" w:beforeAutospacing="0"/>
+        <w:jc w:val="both"/>
+        <w:rPr>
+          <w:rFonts w:ascii="Arial" w:hAnsi="Arial" w:cs="Arial"/>
+          <w:color w:val="4A4A4A"/>
+        </w:rPr>
+      </w:pPr>
+      <w:r>
+        <w:rPr>
+          <w:rStyle w:val="Strong"/>
+          <w:rFonts w:ascii="Arial" w:hAnsi="Arial" w:cs="Arial"/>
+          <w:color w:val="4A4A4A"/>
+        </w:rPr>
+        <w:t>Elastic Load Balancing</w:t>
+      </w:r>
+    </w:p>
+    <w:p>
+      <w:pPr>
+        <w:pStyle w:val="NormalWeb"/>
+        <w:spacing w:before="0" w:beforeAutospacing="0"/>
+        <w:jc w:val="both"/>
+        <w:rPr>
+          <w:rFonts w:ascii="Arial" w:hAnsi="Arial" w:cs="Arial"/>
+          <w:color w:val="4A4A4A"/>
+        </w:rPr>
+      </w:pPr>
+      <w:r>
+        <w:rPr>
+          <w:rStyle w:val="Emphasis"/>
+          <w:rFonts w:ascii="Arial" w:hAnsi="Arial" w:cs="Arial"/>
+          <w:color w:val="4A4A4A"/>
+        </w:rPr>
+        <w:t>Elastic Load Balancing</w:t>
+      </w:r>
+      <w:r>
+        <w:rPr>
+          <w:rFonts w:ascii="Arial" w:hAnsi="Arial" w:cs="Arial"/>
+          <w:color w:val="4A4A4A"/>
+        </w:rPr>
+        <w:t> (ELB) automatically distributes incoming application traffic across multiple EC2 instances, in multiple Availability Zones.</w:t>
+      </w:r>
+    </w:p>
+    <w:p>
+      <w:pPr>
+        <w:pStyle w:val="NormalWeb"/>
+        <w:spacing w:before="0" w:beforeAutospacing="0"/>
+        <w:jc w:val="both"/>
+        <w:rPr>
+          <w:rFonts w:ascii="Arial" w:hAnsi="Arial" w:cs="Arial"/>
+          <w:color w:val="4A4A4A"/>
+        </w:rPr>
+      </w:pPr>
+      <w:r>
+        <w:rPr>
+          <w:rFonts w:ascii="Arial" w:hAnsi="Arial" w:cs="Arial"/>
+          <w:color w:val="4A4A4A"/>
+        </w:rPr>
+        <w:t>Availability zones are basically places where amazon has set up their servers. Since they have customers from the whole globe, they have set up multiple Availability zones to reduce the latency.</w:t>
+      </w:r>
     </w:p>
     <w:p>
       <w:pPr>
@@ -326,6 +357,7 @@
     <w:lsdException w:name="HTML Sample" w:semiHidden="1" w:unhideWhenUsed="1"/>
     <w:lsdException w:name="HTML Typewriter" w:semiHidden="1" w:unhideWhenUsed="1"/>
     <w:lsdException w:name="HTML Variable" w:semiHidden="1" w:unhideWhenUsed="1"/>
+    <w:lsdException w:name="Normal Table" w:semiHidden="1" w:unhideWhenUsed="1"/>
     <w:lsdException w:name="annotation subject" w:semiHidden="1" w:unhideWhenUsed="1"/>
     <w:lsdException w:name="No List" w:semiHidden="1" w:unhideWhenUsed="1"/>
     <w:lsdException w:name="Outline List 1" w:semiHidden="1" w:unhideWhenUsed="1"/>
@@ -372,8 +404,10 @@
     <w:lsdException w:name="Table Subtle 2" w:semiHidden="1" w:unhideWhenUsed="1"/>
     <w:lsdException w:name="Table Web 1" w:semiHidden="1" w:unhideWhenUsed="1"/>
     <w:lsdException w:name="Table Web 2" w:semiHidden="1" w:unhideWhenUsed="1"/>
+    <w:lsdException w:name="Table Web 3" w:semiHidden="1" w:unhideWhenUsed="1"/>
     <w:lsdException w:name="Balloon Text" w:semiHidden="1" w:unhideWhenUsed="1"/>
     <w:lsdException w:name="Table Grid" w:uiPriority="39"/>
+    <w:lsdException w:name="Table Theme" w:semiHidden="1" w:unhideWhenUsed="1"/>
     <w:lsdException w:name="Placeholder Text" w:semiHidden="1"/>
     <w:lsdException w:name="No Spacing" w:uiPriority="1" w:qFormat="1"/>
     <w:lsdException w:name="Light Shading" w:uiPriority="60"/>
@@ -625,6 +659,44 @@
     <w:uiPriority w:val="99"/>
     <w:semiHidden/>
     <w:unhideWhenUsed/>
+  </w:style>
+  <w:style w:type="paragraph" w:styleId="NormalWeb">
+    <w:name w:val="Normal (Web)"/>
+    <w:basedOn w:val="Normal"/>
+    <w:uiPriority w:val="99"/>
+    <w:semiHidden/>
+    <w:unhideWhenUsed/>
+    <w:rsid w:val="009B3434"/>
+    <w:pPr>
+      <w:spacing w:before="100" w:beforeAutospacing="1" w:after="100" w:afterAutospacing="1" w:line="240" w:lineRule="auto"/>
+    </w:pPr>
+    <w:rPr>
+      <w:rFonts w:ascii="Times New Roman" w:eastAsia="Times New Roman" w:hAnsi="Times New Roman" w:cs="Times New Roman"/>
+      <w:sz w:val="24"/>
+      <w:szCs w:val="24"/>
+    </w:rPr>
+  </w:style>
+  <w:style w:type="character" w:styleId="Strong">
+    <w:name w:val="Strong"/>
+    <w:basedOn w:val="DefaultParagraphFont"/>
+    <w:uiPriority w:val="22"/>
+    <w:qFormat/>
+    <w:rsid w:val="009B3434"/>
+    <w:rPr>
+      <w:b/>
+      <w:bCs/>
+    </w:rPr>
+  </w:style>
+  <w:style w:type="character" w:styleId="Emphasis">
+    <w:name w:val="Emphasis"/>
+    <w:basedOn w:val="DefaultParagraphFont"/>
+    <w:uiPriority w:val="20"/>
+    <w:qFormat/>
+    <w:rsid w:val="009B3434"/>
+    <w:rPr>
+      <w:i/>
+      <w:iCs/>
+    </w:rPr>
   </w:style>
 </w:styles>
 </file>

</xml_diff>